<commit_message>
updat report and add poster
</commit_message>
<xml_diff>
--- a/report-810194413.docx
+++ b/report-810194413.docx
@@ -2891,15 +2891,17 @@
           <w:szCs w:val="24"/>
           <w:rtl/>
         </w:rPr>
-        <w:t>آ</w:t>
-      </w:r>
+        <w:t>الکترونیکی</w:t>
+      </w:r>
+      <w:bookmarkStart w:id="4" w:name="_GoBack"/>
+      <w:bookmarkEnd w:id="4"/>
       <w:r>
         <w:rPr>
           <w:rFonts w:ascii="B Nazanin" w:hAnsi="B Nazanin" w:hint="cs"/>
           <w:szCs w:val="24"/>
           <w:rtl/>
         </w:rPr>
-        <w:t>موزشی استفاده می</w:t>
+        <w:t xml:space="preserve"> استفاده می</w:t>
       </w:r>
       <w:r>
         <w:rPr>
@@ -3824,7 +3826,7 @@
           <w:lang w:val="af-ZA" w:eastAsia="af-ZA" w:bidi="ar-SA"/>
         </w:rPr>
       </w:pPr>
-      <w:bookmarkStart w:id="4" w:name="TOC"/>
+      <w:bookmarkStart w:id="5" w:name="TOC"/>
       <w:r>
         <w:rPr>
           <w:rFonts w:ascii="B Nazanin" w:hAnsi="B Nazanin" w:hint="cs"/>
@@ -3837,7 +3839,7 @@
         <w:lastRenderedPageBreak/>
         <w:t>فهرست مطالب</w:t>
       </w:r>
-      <w:bookmarkEnd w:id="4"/>
+      <w:bookmarkEnd w:id="5"/>
     </w:p>
     <w:p>
       <w:pPr>
@@ -9060,8 +9062,6 @@
           <w:rFonts w:ascii="B Nazanin" w:hAnsi="B Nazanin" w:cs="B Nazanin"/>
         </w:rPr>
       </w:pPr>
-      <w:bookmarkStart w:id="5" w:name="_GoBack"/>
-      <w:bookmarkEnd w:id="5"/>
     </w:p>
     <w:p>
       <w:pPr>
@@ -30638,7 +30638,6 @@
           <w:bCs/>
           <w:rtl/>
         </w:rPr>
-        <w:lastRenderedPageBreak/>
         <w:t xml:space="preserve">اضافه کردن توابع مورد استفاده به </w:t>
       </w:r>
       <w:r>
@@ -31306,16 +31305,7 @@
           <w:sz w:val="28"/>
           <w:rtl/>
         </w:rPr>
-        <w:t xml:space="preserve"> </w:t>
-      </w:r>
-      <w:r>
-        <w:rPr>
-          <w:rFonts w:ascii="B Nazanin" w:hAnsi="B Nazanin" w:hint="cs"/>
-          <w:sz w:val="28"/>
-          <w:rtl/>
-        </w:rPr>
-        <w:lastRenderedPageBreak/>
-        <w:t>و تابع مورد نظر را دارد</w:t>
+        <w:t xml:space="preserve"> و تابع مورد نظر را دارد</w:t>
       </w:r>
       <w:r>
         <w:rPr>
@@ -32460,7 +32450,6 @@
           <w:rFonts w:ascii="B Nazanin" w:hAnsi="B Nazanin" w:hint="cs"/>
           <w:rtl/>
         </w:rPr>
-        <w:lastRenderedPageBreak/>
         <w:t xml:space="preserve">۳-۳-۱ آموزش </w:t>
       </w:r>
       <w:r>
@@ -33839,7 +33828,6 @@
           <w:rtl/>
           <w:lang w:val="fa-IR"/>
         </w:rPr>
-        <w:lastRenderedPageBreak/>
         <w:drawing>
           <wp:inline distT="0" distB="0" distL="0" distR="0">
             <wp:extent cx="5072743" cy="4869327"/>
@@ -34697,7 +34685,6 @@
           <w:rFonts w:ascii="B Nazanin" w:hAnsi="B Nazanin" w:hint="cs"/>
           <w:rtl/>
         </w:rPr>
-        <w:lastRenderedPageBreak/>
         <w:t>۴-۱ مقدمه</w:t>
       </w:r>
       <w:bookmarkEnd w:id="64"/>
@@ -35419,7 +35406,6 @@
           <w:rFonts w:ascii="B Nazanin" w:hAnsi="B Nazanin" w:hint="cs"/>
           <w:rtl/>
         </w:rPr>
-        <w:lastRenderedPageBreak/>
         <w:t>۴-۳</w:t>
       </w:r>
       <w:r>
@@ -37096,7 +37082,6 @@
           <w:rFonts w:ascii="B Nazanin" w:hAnsi="B Nazanin" w:hint="cs"/>
           <w:rtl/>
         </w:rPr>
-        <w:lastRenderedPageBreak/>
         <w:t>۴-۳-۳</w:t>
       </w:r>
       <w:r>
@@ -37760,7 +37745,6 @@
           <w:sz w:val="28"/>
           <w:rtl/>
         </w:rPr>
-        <w:lastRenderedPageBreak/>
         <w:t>۴-۳-</w:t>
       </w:r>
       <w:r>
@@ -38264,7 +38248,6 @@
           <w:rFonts w:ascii="B Nazanin" w:hAnsi="B Nazanin" w:hint="cs"/>
           <w:rtl/>
         </w:rPr>
-        <w:lastRenderedPageBreak/>
         <w:t>۴-۴</w:t>
       </w:r>
       <w:r>
@@ -38806,7 +38789,6 @@
           <w:rFonts w:ascii="B Nazanin" w:hAnsi="B Nazanin" w:hint="cs"/>
           <w:rtl/>
         </w:rPr>
-        <w:lastRenderedPageBreak/>
         <w:t xml:space="preserve">۵-۱ </w:t>
       </w:r>
       <w:r>
@@ -40110,16 +40092,7 @@
           <w:rtl/>
           <w:lang w:bidi="fa-IR"/>
         </w:rPr>
-        <w:t xml:space="preserve">، آرگومان </w:t>
-      </w:r>
-      <w:r>
-        <w:rPr>
-          <w:rFonts w:ascii="B Nazanin" w:hAnsi="B Nazanin" w:hint="cs"/>
-          <w:rtl/>
-          <w:lang w:bidi="fa-IR"/>
-        </w:rPr>
-        <w:lastRenderedPageBreak/>
-        <w:t>خاص خود را داراست که بعضا، به صورت شناسه درس</w:t>
+        <w:t>، آرگومان خاص خود را داراست که بعضا، به صورت شناسه درس</w:t>
       </w:r>
       <w:r>
         <w:rPr>
@@ -41375,7 +41348,6 @@
           <w:rFonts w:ascii="B Nazanin" w:hAnsi="B Nazanin" w:hint="cs"/>
           <w:rtl/>
         </w:rPr>
-        <w:lastRenderedPageBreak/>
         <w:t>مراجع</w:t>
       </w:r>
     </w:p>
@@ -42377,7 +42349,6 @@
           <w:szCs w:val="24"/>
           <w:lang w:bidi="ar-SA"/>
         </w:rPr>
-        <w:lastRenderedPageBreak/>
         <w:t>[11]</w:t>
       </w:r>
       <w:r>
@@ -42743,7 +42714,6 @@
           <w:rFonts w:ascii="B Nazanin" w:hAnsi="B Nazanin" w:cs="B Nazanin" w:hint="cs"/>
           <w:rtl/>
         </w:rPr>
-        <w:lastRenderedPageBreak/>
         <w:t>پيوست</w:t>
       </w:r>
       <w:bookmarkEnd w:id="82"/>
@@ -42959,7 +42929,6 @@
           <w:color w:val="000000" w:themeColor="text1"/>
           <w:rtl/>
         </w:rPr>
-        <w:lastRenderedPageBreak/>
         <w:t xml:space="preserve">پيوست الف: </w:t>
       </w:r>
       <w:r>
@@ -57452,7 +57421,7 @@
 </file>
 
 <file path=customXml/itemProps1.xml><?xml version="1.0" encoding="utf-8"?>
-<ds:datastoreItem xmlns:ds="http://schemas.openxmlformats.org/officeDocument/2006/customXml" ds:itemID="{DE1F5784-2651-8A43-A9E1-BE6137401CA5}">
+<ds:datastoreItem xmlns:ds="http://schemas.openxmlformats.org/officeDocument/2006/customXml" ds:itemID="{62C298E2-46B4-8E4C-AC0C-002F9C7528F9}">
   <ds:schemaRefs>
     <ds:schemaRef ds:uri="http://schemas.openxmlformats.org/officeDocument/2006/bibliography"/>
   </ds:schemaRefs>

</xml_diff>